<commit_message>
major update of phenology and LT50 by phenology stats. Also updated the word documents of results and the manuscript
</commit_message>
<xml_diff>
--- a/Revised results August 2024.docx
+++ b/Revised results August 2024.docx
@@ -35,15 +35,7 @@
           <w:color w:val="000000"/>
           <w:u w:val="single"/>
         </w:rPr>
-        <w:t>Minimum temperatures</w:t>
-      </w:r>
-      <w:r>
-        <w:rPr>
-          <w:rFonts w:ascii="Times New Roman" w:eastAsia="Times New Roman" w:hAnsi="Times New Roman" w:cs="Times New Roman"/>
-          <w:color w:val="000000"/>
-          <w:u w:val="single"/>
-        </w:rPr>
-        <w:t>, freezing events, and growing degree days</w:t>
+        <w:t>Minimum temperatures, freezing events, and growing degree days</w:t>
       </w:r>
     </w:p>
     <w:p>
@@ -127,33 +119,25 @@
         <w:rPr>
           <w:rFonts w:ascii="Times New Roman" w:eastAsia="Times New Roman" w:hAnsi="Times New Roman" w:cs="Times New Roman"/>
         </w:rPr>
-        <w:t>).</w:t>
-      </w:r>
-      <w:r>
-        <w:rPr>
-          <w:rFonts w:ascii="Times New Roman" w:eastAsia="Times New Roman" w:hAnsi="Times New Roman" w:cs="Times New Roman"/>
-        </w:rPr>
-        <w:t xml:space="preserve"> </w:t>
-      </w:r>
-      <w:r>
-        <w:rPr>
-          <w:rFonts w:ascii="Times New Roman" w:eastAsia="Times New Roman" w:hAnsi="Times New Roman" w:cs="Times New Roman"/>
-        </w:rPr>
-        <w:t xml:space="preserve">AGDD differed greatly in 2022 and 2023 with AGDD increasing faster in 2023 than 2022. Compared against the long-term average pattern of AGDD since 1980, 2023 was considerably advanced and 2022 was </w:t>
-      </w:r>
-      <w:proofErr w:type="gramStart"/>
-      <w:r>
-        <w:rPr>
-          <w:rFonts w:ascii="Times New Roman" w:eastAsia="Times New Roman" w:hAnsi="Times New Roman" w:cs="Times New Roman"/>
-        </w:rPr>
-        <w:t>fairly average</w:t>
-      </w:r>
-      <w:proofErr w:type="gramEnd"/>
-      <w:r>
-        <w:rPr>
-          <w:rFonts w:ascii="Times New Roman" w:eastAsia="Times New Roman" w:hAnsi="Times New Roman" w:cs="Times New Roman"/>
-        </w:rPr>
-        <w:t>.</w:t>
+        <w:t xml:space="preserve">). </w:t>
+      </w:r>
+      <w:r>
+        <w:rPr>
+          <w:rFonts w:ascii="Times New Roman" w:eastAsia="Times New Roman" w:hAnsi="Times New Roman" w:cs="Times New Roman"/>
+        </w:rPr>
+        <w:t>AGDD differed greatly in 2022 and 2023 with AGDD increasing faster in 2023 than 2022. Compared against the long-term average pattern of AGDD since 1980, 2023 was considerably advanced and 2022 was average</w:t>
+      </w:r>
+      <w:r>
+        <w:rPr>
+          <w:rFonts w:ascii="Times New Roman" w:eastAsia="Times New Roman" w:hAnsi="Times New Roman" w:cs="Times New Roman"/>
+        </w:rPr>
+        <w:t xml:space="preserve"> and</w:t>
+      </w:r>
+      <w:r>
+        <w:rPr>
+          <w:rFonts w:ascii="Times New Roman" w:eastAsia="Times New Roman" w:hAnsi="Times New Roman" w:cs="Times New Roman"/>
+        </w:rPr>
+        <w:t xml:space="preserve"> 2023 had one of the highest rates of spring warming of any year since 1980.</w:t>
       </w:r>
     </w:p>
     <w:p>
@@ -193,6 +177,7 @@
         <w:ind w:firstLine="720"/>
         <w:rPr>
           <w:rFonts w:ascii="Times New Roman" w:eastAsia="Times New Roman" w:hAnsi="Times New Roman" w:cs="Times New Roman"/>
+          <w:color w:val="000000"/>
         </w:rPr>
       </w:pPr>
       <w:bookmarkStart w:id="2" w:name="_heading=h.2s8eyo1" w:colFirst="0" w:colLast="0"/>
@@ -202,179 +187,38 @@
           <w:rFonts w:ascii="Times New Roman" w:eastAsia="Times New Roman" w:hAnsi="Times New Roman" w:cs="Times New Roman"/>
           <w:color w:val="000000"/>
         </w:rPr>
-        <w:t>The best model to describe differences in phenology included Julian date and year (</w:t>
-      </w:r>
-      <w:r>
-        <w:rPr>
-          <w:rFonts w:ascii="Times New Roman" w:eastAsia="Times New Roman" w:hAnsi="Times New Roman" w:cs="Times New Roman"/>
-        </w:rPr>
-        <w:t>Table 1</w:t>
-      </w:r>
-      <w:r>
-        <w:rPr>
-          <w:rFonts w:ascii="Times New Roman" w:eastAsia="Times New Roman" w:hAnsi="Times New Roman" w:cs="Times New Roman"/>
-          <w:color w:val="000000"/>
-        </w:rPr>
-        <w:t>). We found that phenology significantly advanced with</w:t>
-      </w:r>
-      <w:r>
-        <w:rPr>
-          <w:rFonts w:ascii="Times New Roman" w:eastAsia="Times New Roman" w:hAnsi="Times New Roman" w:cs="Times New Roman"/>
-        </w:rPr>
-        <w:t xml:space="preserve"> Julian </w:t>
-      </w:r>
-      <w:r>
-        <w:rPr>
-          <w:rFonts w:ascii="Times New Roman" w:eastAsia="Times New Roman" w:hAnsi="Times New Roman" w:cs="Times New Roman"/>
-          <w:color w:val="000000"/>
-        </w:rPr>
-        <w:t xml:space="preserve">date (p&lt;0.001) and that plants exited dormancy </w:t>
-      </w:r>
-      <w:r>
-        <w:rPr>
-          <w:rFonts w:ascii="Times New Roman" w:eastAsia="Times New Roman" w:hAnsi="Times New Roman" w:cs="Times New Roman"/>
-          <w:color w:val="000000"/>
-        </w:rPr>
         <w:lastRenderedPageBreak/>
-        <w:t xml:space="preserve">earlier in 2023 than in 2022 (p&lt;0.001). </w:t>
-      </w:r>
-      <w:r>
-        <w:rPr>
-          <w:rFonts w:ascii="Times New Roman" w:eastAsia="Times New Roman" w:hAnsi="Times New Roman" w:cs="Times New Roman"/>
-        </w:rPr>
-        <w:t xml:space="preserve">Species did not feature in the best model for phenology despite </w:t>
-      </w:r>
-      <w:r>
-        <w:rPr>
-          <w:rFonts w:ascii="Times New Roman" w:eastAsia="Times New Roman" w:hAnsi="Times New Roman" w:cs="Times New Roman"/>
-          <w:i/>
-        </w:rPr>
-        <w:t>L.</w:t>
-      </w:r>
-      <w:r>
-        <w:rPr>
-          <w:rFonts w:ascii="Times New Roman" w:eastAsia="Times New Roman" w:hAnsi="Times New Roman" w:cs="Times New Roman"/>
-        </w:rPr>
-        <w:t xml:space="preserve"> </w:t>
-      </w:r>
-      <w:proofErr w:type="spellStart"/>
-      <w:r>
-        <w:rPr>
-          <w:rFonts w:ascii="Times New Roman" w:eastAsia="Times New Roman" w:hAnsi="Times New Roman" w:cs="Times New Roman"/>
-          <w:i/>
-        </w:rPr>
-        <w:t>tulipifera</w:t>
-      </w:r>
-      <w:proofErr w:type="spellEnd"/>
-      <w:r>
-        <w:rPr>
-          <w:rFonts w:ascii="Times New Roman" w:eastAsia="Times New Roman" w:hAnsi="Times New Roman" w:cs="Times New Roman"/>
-        </w:rPr>
-        <w:t xml:space="preserve"> having earlier bud development than </w:t>
-      </w:r>
-      <w:r>
-        <w:rPr>
-          <w:rFonts w:ascii="Times New Roman" w:eastAsia="Times New Roman" w:hAnsi="Times New Roman" w:cs="Times New Roman"/>
-          <w:i/>
-        </w:rPr>
-        <w:t xml:space="preserve">A. saccharum </w:t>
-      </w:r>
-      <w:r>
-        <w:rPr>
-          <w:rFonts w:ascii="Times New Roman" w:eastAsia="Times New Roman" w:hAnsi="Times New Roman" w:cs="Times New Roman"/>
-        </w:rPr>
-        <w:t xml:space="preserve">in both years. </w:t>
-      </w:r>
-      <w:r>
-        <w:rPr>
-          <w:rFonts w:ascii="Times New Roman" w:eastAsia="Times New Roman" w:hAnsi="Times New Roman" w:cs="Times New Roman"/>
-          <w:color w:val="000000"/>
-        </w:rPr>
-        <w:t xml:space="preserve">In 2022 buds for </w:t>
-      </w:r>
-      <w:r>
-        <w:rPr>
-          <w:rFonts w:ascii="Times New Roman" w:eastAsia="Times New Roman" w:hAnsi="Times New Roman" w:cs="Times New Roman"/>
-          <w:i/>
-          <w:color w:val="000000"/>
-        </w:rPr>
-        <w:t xml:space="preserve">A. saccharum </w:t>
-      </w:r>
-      <w:r>
-        <w:rPr>
-          <w:rFonts w:ascii="Times New Roman" w:eastAsia="Times New Roman" w:hAnsi="Times New Roman" w:cs="Times New Roman"/>
-          <w:color w:val="000000"/>
-        </w:rPr>
-        <w:t>began showing signs of activity on 7 April and on 24 March in 2023 (</w:t>
-      </w:r>
-      <w:r>
-        <w:rPr>
-          <w:rFonts w:ascii="Times New Roman" w:eastAsia="Times New Roman" w:hAnsi="Times New Roman" w:cs="Times New Roman"/>
-        </w:rPr>
-        <w:t>Figure 2</w:t>
-      </w:r>
-      <w:r>
-        <w:rPr>
-          <w:rFonts w:ascii="Times New Roman" w:eastAsia="Times New Roman" w:hAnsi="Times New Roman" w:cs="Times New Roman"/>
-          <w:color w:val="000000"/>
-        </w:rPr>
-        <w:t xml:space="preserve">). For </w:t>
-      </w:r>
-      <w:r>
-        <w:rPr>
-          <w:rFonts w:ascii="Times New Roman" w:eastAsia="Times New Roman" w:hAnsi="Times New Roman" w:cs="Times New Roman"/>
-          <w:i/>
-          <w:color w:val="000000"/>
-        </w:rPr>
-        <w:t xml:space="preserve">F. </w:t>
-      </w:r>
-      <w:proofErr w:type="spellStart"/>
-      <w:r>
-        <w:rPr>
-          <w:rFonts w:ascii="Times New Roman" w:eastAsia="Times New Roman" w:hAnsi="Times New Roman" w:cs="Times New Roman"/>
-          <w:i/>
-          <w:color w:val="000000"/>
-        </w:rPr>
-        <w:t>grandifolia</w:t>
-      </w:r>
-      <w:proofErr w:type="spellEnd"/>
-      <w:r>
-        <w:rPr>
-          <w:rFonts w:ascii="Times New Roman" w:eastAsia="Times New Roman" w:hAnsi="Times New Roman" w:cs="Times New Roman"/>
-          <w:color w:val="000000"/>
-        </w:rPr>
-        <w:t xml:space="preserve"> activity in 2022 began on 15 March and in 2023 on 2 March, with </w:t>
-      </w:r>
-      <w:r>
-        <w:rPr>
-          <w:rFonts w:ascii="Times New Roman" w:eastAsia="Times New Roman" w:hAnsi="Times New Roman" w:cs="Times New Roman"/>
-          <w:i/>
-          <w:color w:val="000000"/>
-        </w:rPr>
-        <w:t xml:space="preserve">L. </w:t>
-      </w:r>
-      <w:proofErr w:type="spellStart"/>
-      <w:r>
-        <w:rPr>
-          <w:rFonts w:ascii="Times New Roman" w:eastAsia="Times New Roman" w:hAnsi="Times New Roman" w:cs="Times New Roman"/>
-          <w:i/>
-          <w:color w:val="000000"/>
-        </w:rPr>
-        <w:t>tulipifera</w:t>
-      </w:r>
-      <w:proofErr w:type="spellEnd"/>
-      <w:r>
-        <w:rPr>
-          <w:rFonts w:ascii="Times New Roman" w:eastAsia="Times New Roman" w:hAnsi="Times New Roman" w:cs="Times New Roman"/>
-          <w:color w:val="000000"/>
-        </w:rPr>
-        <w:t xml:space="preserve"> signs of activity observed in 2022 on 7 April and in 2023 on 2 March. Notably, the National Phenological Network reported that in the southeastern United States, spring in 2023 was approximately 20 days ahead of 30-year leaf index dates (1991-2020, USA National Phenology Network 2023) in and around our study site. </w:t>
+        <w:t>We found that the best selected model of AGDD at phenology stage 2 contained species and year as fixed effects. AGDD at stage 2 was higher for all species in 2023 than 2022 and Liriodendron tulipifera had lower AGDD at phenology stage 2 than Fagus grandifolia (Tukey HSD test, p = 0.005). No difference were found between A. saccharum and either of the other two species. Model results for phenology stage 3 were similar to stage 2 except the interaction between species and year was also included. This interaction was largely driven by a larger difference in AGDD between L. tulipifera and F. grandifolia in 2022 than in 2023. When modeling the julian date at phenology stage 2 and 3, we find that the best models contained species and year but no interaction between the two. At both stages, julian date was earlier in 2023 than 2022 and L. tulipifera reached the stage earlier than F. grandifolia</w:t>
+      </w:r>
+    </w:p>
+    <w:p>
+      <w:pPr>
+        <w:spacing w:line="480" w:lineRule="auto"/>
+        <w:ind w:firstLine="720"/>
+        <w:rPr>
+          <w:rFonts w:ascii="Times New Roman" w:eastAsia="Times New Roman" w:hAnsi="Times New Roman" w:cs="Times New Roman"/>
+        </w:rPr>
+      </w:pPr>
+      <w:commentRangeStart w:id="3"/>
+      <w:r>
+        <w:rPr>
+          <w:rFonts w:ascii="Times New Roman" w:eastAsia="Times New Roman" w:hAnsi="Times New Roman" w:cs="Times New Roman"/>
+          <w:color w:val="000000"/>
+        </w:rPr>
+        <w:t xml:space="preserve">Notably, the National Phenological Network reported that in the southeastern United States, spring in 2023 was approximately 20 days ahead of 30-year leaf index dates (1991-2020, USA National Phenology Network 2023) in and around our study site. </w:t>
       </w:r>
       <w:r>
         <w:rPr>
           <w:rFonts w:ascii="Times New Roman" w:eastAsia="Times New Roman" w:hAnsi="Times New Roman" w:cs="Times New Roman"/>
         </w:rPr>
         <w:t>In comparison, the spring in 2022 was in-line or behind the 30-year index for the southeastern United States.</w:t>
+      </w:r>
+      <w:commentRangeEnd w:id="3"/>
+      <w:r>
+        <w:rPr>
+          <w:rStyle w:val="CommentReference"/>
+        </w:rPr>
+        <w:commentReference w:id="3"/>
       </w:r>
     </w:p>
     <w:p/>
@@ -442,6 +286,67 @@
     </w:p>
     <w:p>
       <w:r>
+        <w:t>Alternative</w:t>
+      </w:r>
+    </w:p>
+    <w:p>
+      <w:r>
+        <w:rPr>
+          <w:noProof/>
+        </w:rPr>
+        <w:drawing>
+          <wp:inline distT="0" distB="0" distL="0" distR="0" wp14:anchorId="1F393C3E" wp14:editId="79FFA722">
+            <wp:extent cx="4305300" cy="3587750"/>
+            <wp:effectExtent l="0" t="0" r="0" b="0"/>
+            <wp:docPr id="1943537620" name="Picture 1"/>
+            <wp:cNvGraphicFramePr>
+              <a:graphicFrameLocks xmlns:a="http://schemas.openxmlformats.org/drawingml/2006/main" noChangeAspect="1"/>
+            </wp:cNvGraphicFramePr>
+            <a:graphic xmlns:a="http://schemas.openxmlformats.org/drawingml/2006/main">
+              <a:graphicData uri="http://schemas.openxmlformats.org/drawingml/2006/picture">
+                <pic:pic xmlns:pic="http://schemas.openxmlformats.org/drawingml/2006/picture">
+                  <pic:nvPicPr>
+                    <pic:cNvPr id="0" name="Picture 1"/>
+                    <pic:cNvPicPr>
+                      <a:picLocks noChangeAspect="1" noChangeArrowheads="1"/>
+                    </pic:cNvPicPr>
+                  </pic:nvPicPr>
+                  <pic:blipFill>
+                    <a:blip r:embed="rId9" cstate="print">
+                      <a:extLst>
+                        <a:ext uri="{28A0092B-C50C-407E-A947-70E740481C1C}">
+                          <a14:useLocalDpi xmlns:a14="http://schemas.microsoft.com/office/drawing/2010/main" val="0"/>
+                        </a:ext>
+                      </a:extLst>
+                    </a:blip>
+                    <a:srcRect/>
+                    <a:stretch>
+                      <a:fillRect/>
+                    </a:stretch>
+                  </pic:blipFill>
+                  <pic:spPr bwMode="auto">
+                    <a:xfrm>
+                      <a:off x="0" y="0"/>
+                      <a:ext cx="4306348" cy="3588623"/>
+                    </a:xfrm>
+                    <a:prstGeom prst="rect">
+                      <a:avLst/>
+                    </a:prstGeom>
+                    <a:noFill/>
+                    <a:ln>
+                      <a:noFill/>
+                    </a:ln>
+                  </pic:spPr>
+                </pic:pic>
+              </a:graphicData>
+            </a:graphic>
+          </wp:inline>
+        </w:drawing>
+      </w:r>
+    </w:p>
+    <w:p>
+      <w:r>
+        <w:lastRenderedPageBreak/>
         <w:t xml:space="preserve">New Figure X: </w:t>
       </w:r>
       <w:r>
@@ -454,23 +359,7 @@
         <w:t>st</w:t>
       </w:r>
       <w:r>
-        <w:t xml:space="preserve"> for study years (2022 – dotted, 2023 – dashed) and long-term average from 1980-2021 (solid lines with </w:t>
-      </w:r>
-      <w:proofErr w:type="gramStart"/>
-      <w:r>
-        <w:t>SD[</w:t>
-      </w:r>
-      <w:proofErr w:type="gramEnd"/>
-      <w:r>
-        <w:t xml:space="preserve">gray shaded area). 2023 being warmer than 2022 and long-term average. 2022 being </w:t>
-      </w:r>
-      <w:proofErr w:type="gramStart"/>
-      <w:r>
-        <w:t>a pretty average</w:t>
-      </w:r>
-      <w:proofErr w:type="gramEnd"/>
-      <w:r>
-        <w:t xml:space="preserve"> year.</w:t>
+        <w:t xml:space="preserve"> for study years (2022 – dotted, 2023 – dashed) and long-term average from 1980-2021 (solid lines with SD[gray shaded area). 2023 being warmer than 2022 and long-term average. 2022 being a pretty average year.</w:t>
       </w:r>
     </w:p>
     <w:p/>
@@ -497,7 +386,7 @@
                     </pic:cNvPicPr>
                   </pic:nvPicPr>
                   <pic:blipFill>
-                    <a:blip r:embed="rId9" cstate="print">
+                    <a:blip r:embed="rId10" cstate="print">
                       <a:extLst>
                         <a:ext uri="{28A0092B-C50C-407E-A947-70E740481C1C}">
                           <a14:useLocalDpi xmlns:a14="http://schemas.microsoft.com/office/drawing/2010/main" val="0"/>
@@ -531,7 +420,6 @@
     </w:p>
     <w:p>
       <w:r>
-        <w:lastRenderedPageBreak/>
         <w:t xml:space="preserve">Supplementary figure X: </w:t>
       </w:r>
       <w:r>
@@ -543,11 +431,12 @@
         <w:rPr>
           <w:noProof/>
         </w:rPr>
+        <w:lastRenderedPageBreak/>
         <w:drawing>
-          <wp:inline distT="0" distB="0" distL="0" distR="0" wp14:anchorId="7F43F3DD" wp14:editId="6CEF541A">
-            <wp:extent cx="6010275" cy="5875213"/>
-            <wp:effectExtent l="0" t="0" r="0" b="0"/>
-            <wp:docPr id="1886287979" name="Picture 3"/>
+          <wp:inline distT="0" distB="0" distL="0" distR="0" wp14:anchorId="4C70F289" wp14:editId="0723B06F">
+            <wp:extent cx="5943600" cy="5403215"/>
+            <wp:effectExtent l="0" t="0" r="0" b="6985"/>
+            <wp:docPr id="2006650157" name="Picture 2"/>
             <wp:cNvGraphicFramePr>
               <a:graphicFrameLocks xmlns:a="http://schemas.openxmlformats.org/drawingml/2006/main" noChangeAspect="1"/>
             </wp:cNvGraphicFramePr>
@@ -555,36 +444,29 @@
               <a:graphicData uri="http://schemas.openxmlformats.org/drawingml/2006/picture">
                 <pic:pic xmlns:pic="http://schemas.openxmlformats.org/drawingml/2006/picture">
                   <pic:nvPicPr>
-                    <pic:cNvPr id="0" name="Picture 3"/>
-                    <pic:cNvPicPr>
-                      <a:picLocks noChangeAspect="1" noChangeArrowheads="1"/>
-                    </pic:cNvPicPr>
+                    <pic:cNvPr id="2006650157" name="Picture 2006650157"/>
+                    <pic:cNvPicPr/>
                   </pic:nvPicPr>
                   <pic:blipFill>
-                    <a:blip r:embed="rId10">
+                    <a:blip r:embed="rId11">
                       <a:extLst>
                         <a:ext uri="{28A0092B-C50C-407E-A947-70E740481C1C}">
                           <a14:useLocalDpi xmlns:a14="http://schemas.microsoft.com/office/drawing/2010/main" val="0"/>
                         </a:ext>
                       </a:extLst>
                     </a:blip>
-                    <a:srcRect/>
                     <a:stretch>
                       <a:fillRect/>
                     </a:stretch>
                   </pic:blipFill>
-                  <pic:spPr bwMode="auto">
+                  <pic:spPr>
                     <a:xfrm>
                       <a:off x="0" y="0"/>
-                      <a:ext cx="6017641" cy="5882413"/>
+                      <a:ext cx="5943600" cy="5403215"/>
                     </a:xfrm>
                     <a:prstGeom prst="rect">
                       <a:avLst/>
                     </a:prstGeom>
-                    <a:noFill/>
-                    <a:ln>
-                      <a:noFill/>
-                    </a:ln>
                   </pic:spPr>
                 </pic:pic>
               </a:graphicData>
@@ -595,18 +477,399 @@
     </w:p>
     <w:p>
       <w:r>
-        <w:t xml:space="preserve">GDD (top row) and Julian Day of year (bottom row) for </w:t>
-      </w:r>
-      <w:proofErr w:type="spellStart"/>
-      <w:r>
-        <w:t>phenophases</w:t>
-      </w:r>
-      <w:proofErr w:type="spellEnd"/>
-      <w:r>
-        <w:t xml:space="preserve"> 2 and 3 for each species in each sample year.</w:t>
+        <w:t>GDD (top row) and Julian Day (bottom row) for phenophases 2 and 3 for each species in each sample year.</w:t>
+      </w:r>
+    </w:p>
+    <w:p>
+      <w:pPr>
+        <w:spacing w:line="480" w:lineRule="auto"/>
+        <w:ind w:firstLine="720"/>
+        <w:rPr>
+          <w:rFonts w:ascii="Times New Roman" w:eastAsia="Times New Roman" w:hAnsi="Times New Roman" w:cs="Times New Roman"/>
+        </w:rPr>
+      </w:pPr>
+      <w:r>
+        <w:t xml:space="preserve">The best model to explain variation in LT50 included year, phenology stage and species but did not include any interactions. </w:t>
+      </w:r>
+      <w:r>
+        <w:rPr>
+          <w:rFonts w:ascii="Times New Roman" w:eastAsia="Times New Roman" w:hAnsi="Times New Roman" w:cs="Times New Roman"/>
+          <w:color w:val="000000"/>
+        </w:rPr>
+        <w:t>W</w:t>
+      </w:r>
+      <w:r>
+        <w:rPr>
+          <w:rFonts w:ascii="Times New Roman" w:eastAsia="Times New Roman" w:hAnsi="Times New Roman" w:cs="Times New Roman"/>
+          <w:color w:val="000000"/>
+        </w:rPr>
+        <w:t xml:space="preserve">e found that </w:t>
+      </w:r>
+      <w:r>
+        <w:rPr>
+          <w:rFonts w:ascii="Times New Roman" w:eastAsia="Times New Roman" w:hAnsi="Times New Roman" w:cs="Times New Roman"/>
+          <w:i/>
+        </w:rPr>
+        <w:t>A. saccharum</w:t>
+      </w:r>
+      <w:r>
+        <w:rPr>
+          <w:rFonts w:ascii="Times New Roman" w:eastAsia="Times New Roman" w:hAnsi="Times New Roman" w:cs="Times New Roman"/>
+        </w:rPr>
+        <w:t xml:space="preserve"> had </w:t>
+      </w:r>
+      <w:r>
+        <w:rPr>
+          <w:rFonts w:ascii="Times New Roman" w:eastAsia="Times New Roman" w:hAnsi="Times New Roman" w:cs="Times New Roman"/>
+        </w:rPr>
+        <w:t>less negative</w:t>
+      </w:r>
+      <w:r>
+        <w:rPr>
+          <w:rFonts w:ascii="Times New Roman" w:eastAsia="Times New Roman" w:hAnsi="Times New Roman" w:cs="Times New Roman"/>
+        </w:rPr>
+        <w:t xml:space="preserve"> </w:t>
+      </w:r>
+      <w:r>
+        <w:rPr>
+          <w:rFonts w:ascii="Times New Roman" w:eastAsia="Times New Roman" w:hAnsi="Times New Roman" w:cs="Times New Roman"/>
+          <w:color w:val="000000"/>
+        </w:rPr>
+        <w:t>LT</w:t>
+      </w:r>
+      <w:r>
+        <w:rPr>
+          <w:rFonts w:ascii="Times New Roman" w:eastAsia="Times New Roman" w:hAnsi="Times New Roman" w:cs="Times New Roman"/>
+          <w:color w:val="000000"/>
+          <w:vertAlign w:val="subscript"/>
+        </w:rPr>
+        <w:t>50</w:t>
+      </w:r>
+      <w:r>
+        <w:rPr>
+          <w:rFonts w:ascii="Times New Roman" w:eastAsia="Times New Roman" w:hAnsi="Times New Roman" w:cs="Times New Roman"/>
+          <w:color w:val="000000"/>
+        </w:rPr>
+        <w:t xml:space="preserve"> values than </w:t>
+      </w:r>
+      <w:r>
+        <w:rPr>
+          <w:rFonts w:ascii="Times New Roman" w:eastAsia="Times New Roman" w:hAnsi="Times New Roman" w:cs="Times New Roman"/>
+          <w:i/>
+          <w:color w:val="000000"/>
+        </w:rPr>
+        <w:t>F.</w:t>
+      </w:r>
+      <w:r>
+        <w:rPr>
+          <w:rFonts w:ascii="Times New Roman" w:eastAsia="Times New Roman" w:hAnsi="Times New Roman" w:cs="Times New Roman"/>
+          <w:color w:val="000000"/>
+        </w:rPr>
+        <w:t xml:space="preserve"> </w:t>
+      </w:r>
+      <w:r>
+        <w:rPr>
+          <w:rFonts w:ascii="Times New Roman" w:eastAsia="Times New Roman" w:hAnsi="Times New Roman" w:cs="Times New Roman"/>
+          <w:i/>
+          <w:color w:val="000000"/>
+        </w:rPr>
+        <w:t>grandifolia</w:t>
+      </w:r>
+      <w:r>
+        <w:rPr>
+          <w:rFonts w:ascii="Times New Roman" w:eastAsia="Times New Roman" w:hAnsi="Times New Roman" w:cs="Times New Roman"/>
+          <w:color w:val="000000"/>
+        </w:rPr>
+        <w:t xml:space="preserve"> (p=0.00</w:t>
+      </w:r>
+      <w:r>
+        <w:rPr>
+          <w:rFonts w:ascii="Times New Roman" w:eastAsia="Times New Roman" w:hAnsi="Times New Roman" w:cs="Times New Roman"/>
+          <w:color w:val="000000"/>
+        </w:rPr>
+        <w:t>2</w:t>
+      </w:r>
+      <w:r>
+        <w:rPr>
+          <w:rFonts w:ascii="Times New Roman" w:eastAsia="Times New Roman" w:hAnsi="Times New Roman" w:cs="Times New Roman"/>
+          <w:color w:val="000000"/>
+        </w:rPr>
+        <w:t>, Tukey HSD</w:t>
+      </w:r>
+      <w:r>
+        <w:rPr>
+          <w:rFonts w:ascii="Times New Roman" w:eastAsia="Times New Roman" w:hAnsi="Times New Roman" w:cs="Times New Roman"/>
+        </w:rPr>
+        <w:t xml:space="preserve"> test, Table 3</w:t>
+      </w:r>
+      <w:r>
+        <w:rPr>
+          <w:rFonts w:ascii="Times New Roman" w:eastAsia="Times New Roman" w:hAnsi="Times New Roman" w:cs="Times New Roman"/>
+          <w:color w:val="000000"/>
+        </w:rPr>
+        <w:t xml:space="preserve">) and </w:t>
+      </w:r>
+      <w:r>
+        <w:rPr>
+          <w:rFonts w:ascii="Times New Roman" w:eastAsia="Times New Roman" w:hAnsi="Times New Roman" w:cs="Times New Roman"/>
+          <w:i/>
+          <w:color w:val="000000"/>
+        </w:rPr>
+        <w:t>L.</w:t>
+      </w:r>
+      <w:r>
+        <w:rPr>
+          <w:rFonts w:ascii="Times New Roman" w:eastAsia="Times New Roman" w:hAnsi="Times New Roman" w:cs="Times New Roman"/>
+          <w:color w:val="000000"/>
+        </w:rPr>
+        <w:t xml:space="preserve"> </w:t>
+      </w:r>
+      <w:r>
+        <w:rPr>
+          <w:rFonts w:ascii="Times New Roman" w:eastAsia="Times New Roman" w:hAnsi="Times New Roman" w:cs="Times New Roman"/>
+          <w:i/>
+          <w:color w:val="000000"/>
+        </w:rPr>
+        <w:t>tulipifera</w:t>
+      </w:r>
+      <w:r>
+        <w:rPr>
+          <w:rFonts w:ascii="Times New Roman" w:eastAsia="Times New Roman" w:hAnsi="Times New Roman" w:cs="Times New Roman"/>
+          <w:color w:val="000000"/>
+        </w:rPr>
+        <w:t xml:space="preserve"> (p</w:t>
+      </w:r>
+      <w:r>
+        <w:rPr>
+          <w:rFonts w:ascii="Times New Roman" w:eastAsia="Times New Roman" w:hAnsi="Times New Roman" w:cs="Times New Roman"/>
+          <w:color w:val="000000"/>
+        </w:rPr>
+        <w:t>&lt;</w:t>
+      </w:r>
+      <w:r>
+        <w:rPr>
+          <w:rFonts w:ascii="Times New Roman" w:eastAsia="Times New Roman" w:hAnsi="Times New Roman" w:cs="Times New Roman"/>
+          <w:color w:val="000000"/>
+        </w:rPr>
+        <w:t>0.0</w:t>
+      </w:r>
+      <w:r>
+        <w:rPr>
+          <w:rFonts w:ascii="Times New Roman" w:eastAsia="Times New Roman" w:hAnsi="Times New Roman" w:cs="Times New Roman"/>
+          <w:color w:val="000000"/>
+        </w:rPr>
+        <w:t>01</w:t>
+      </w:r>
+      <w:r>
+        <w:rPr>
+          <w:rFonts w:ascii="Times New Roman" w:eastAsia="Times New Roman" w:hAnsi="Times New Roman" w:cs="Times New Roman"/>
+          <w:color w:val="000000"/>
+        </w:rPr>
+        <w:t xml:space="preserve">), but no difference was found between </w:t>
+      </w:r>
+      <w:r>
+        <w:rPr>
+          <w:rFonts w:ascii="Times New Roman" w:eastAsia="Times New Roman" w:hAnsi="Times New Roman" w:cs="Times New Roman"/>
+          <w:i/>
+          <w:color w:val="000000"/>
+        </w:rPr>
+        <w:t>F.</w:t>
+      </w:r>
+      <w:r>
+        <w:rPr>
+          <w:rFonts w:ascii="Times New Roman" w:eastAsia="Times New Roman" w:hAnsi="Times New Roman" w:cs="Times New Roman"/>
+          <w:color w:val="000000"/>
+        </w:rPr>
+        <w:t xml:space="preserve"> </w:t>
+      </w:r>
+      <w:r>
+        <w:rPr>
+          <w:rFonts w:ascii="Times New Roman" w:eastAsia="Times New Roman" w:hAnsi="Times New Roman" w:cs="Times New Roman"/>
+          <w:i/>
+          <w:color w:val="000000"/>
+        </w:rPr>
+        <w:t>grandifolia</w:t>
+      </w:r>
+      <w:r>
+        <w:rPr>
+          <w:rFonts w:ascii="Times New Roman" w:eastAsia="Times New Roman" w:hAnsi="Times New Roman" w:cs="Times New Roman"/>
+          <w:color w:val="000000"/>
+        </w:rPr>
+        <w:t xml:space="preserve"> and </w:t>
+      </w:r>
+      <w:r>
+        <w:rPr>
+          <w:rFonts w:ascii="Times New Roman" w:eastAsia="Times New Roman" w:hAnsi="Times New Roman" w:cs="Times New Roman"/>
+          <w:i/>
+          <w:color w:val="000000"/>
+        </w:rPr>
+        <w:t>L.</w:t>
+      </w:r>
+      <w:r>
+        <w:rPr>
+          <w:rFonts w:ascii="Times New Roman" w:eastAsia="Times New Roman" w:hAnsi="Times New Roman" w:cs="Times New Roman"/>
+          <w:color w:val="000000"/>
+        </w:rPr>
+        <w:t xml:space="preserve"> </w:t>
+      </w:r>
+      <w:r>
+        <w:rPr>
+          <w:rFonts w:ascii="Times New Roman" w:eastAsia="Times New Roman" w:hAnsi="Times New Roman" w:cs="Times New Roman"/>
+          <w:i/>
+          <w:color w:val="000000"/>
+        </w:rPr>
+        <w:t>tulipifera</w:t>
+      </w:r>
+      <w:r>
+        <w:rPr>
+          <w:rFonts w:ascii="Times New Roman" w:eastAsia="Times New Roman" w:hAnsi="Times New Roman" w:cs="Times New Roman"/>
+          <w:color w:val="000000"/>
+        </w:rPr>
+        <w:t>.</w:t>
+      </w:r>
+      <w:r>
+        <w:rPr>
+          <w:rFonts w:ascii="Times New Roman" w:eastAsia="Times New Roman" w:hAnsi="Times New Roman" w:cs="Times New Roman"/>
+          <w:color w:val="000000"/>
+        </w:rPr>
+        <w:t xml:space="preserve"> We also found that phenology stages 0 and 1 had more negative LT50 values than the other stages</w:t>
+      </w:r>
+      <w:r>
+        <w:rPr>
+          <w:rFonts w:ascii="Times New Roman" w:eastAsia="Times New Roman" w:hAnsi="Times New Roman" w:cs="Times New Roman"/>
+          <w:color w:val="000000"/>
+        </w:rPr>
+        <w:t xml:space="preserve"> </w:t>
+      </w:r>
+      <w:r>
+        <w:rPr>
+          <w:rFonts w:ascii="Times New Roman" w:eastAsia="Times New Roman" w:hAnsi="Times New Roman" w:cs="Times New Roman"/>
+          <w:color w:val="000000"/>
+        </w:rPr>
+        <w:t>(</w:t>
+      </w:r>
+      <w:r>
+        <w:rPr>
+          <w:rFonts w:ascii="Times New Roman" w:eastAsia="Times New Roman" w:hAnsi="Times New Roman" w:cs="Times New Roman"/>
+          <w:color w:val="000000"/>
+        </w:rPr>
+        <w:t xml:space="preserve">all comparisons </w:t>
+      </w:r>
+      <w:r>
+        <w:rPr>
+          <w:rFonts w:ascii="Times New Roman" w:eastAsia="Times New Roman" w:hAnsi="Times New Roman" w:cs="Times New Roman"/>
+          <w:color w:val="000000"/>
+        </w:rPr>
+        <w:t>p</w:t>
+      </w:r>
+      <w:r>
+        <w:rPr>
+          <w:rFonts w:ascii="Times New Roman" w:eastAsia="Times New Roman" w:hAnsi="Times New Roman" w:cs="Times New Roman"/>
+          <w:color w:val="000000"/>
+        </w:rPr>
+        <w:t>&lt;0.05</w:t>
+      </w:r>
+      <w:r>
+        <w:rPr>
+          <w:rFonts w:ascii="Times New Roman" w:eastAsia="Times New Roman" w:hAnsi="Times New Roman" w:cs="Times New Roman"/>
+          <w:color w:val="000000"/>
+        </w:rPr>
+        <w:t>, Tukey HSD</w:t>
+      </w:r>
+      <w:r>
+        <w:rPr>
+          <w:rFonts w:ascii="Times New Roman" w:eastAsia="Times New Roman" w:hAnsi="Times New Roman" w:cs="Times New Roman"/>
+        </w:rPr>
+        <w:t xml:space="preserve"> test, Table </w:t>
+      </w:r>
+      <w:r>
+        <w:rPr>
+          <w:rFonts w:ascii="Times New Roman" w:eastAsia="Times New Roman" w:hAnsi="Times New Roman" w:cs="Times New Roman"/>
+        </w:rPr>
+        <w:t>X</w:t>
+      </w:r>
+      <w:r>
+        <w:rPr>
+          <w:rFonts w:ascii="Times New Roman" w:eastAsia="Times New Roman" w:hAnsi="Times New Roman" w:cs="Times New Roman"/>
+          <w:color w:val="000000"/>
+        </w:rPr>
+        <w:t xml:space="preserve">) </w:t>
+      </w:r>
+      <w:r>
+        <w:rPr>
+          <w:rFonts w:ascii="Times New Roman" w:eastAsia="Times New Roman" w:hAnsi="Times New Roman" w:cs="Times New Roman"/>
+          <w:color w:val="000000"/>
+        </w:rPr>
+        <w:t xml:space="preserve"> and that stages 2, 3 and 4 did not differ from each other.</w:t>
+      </w:r>
+      <w:r>
+        <w:rPr>
+          <w:rFonts w:ascii="Times New Roman" w:eastAsia="Times New Roman" w:hAnsi="Times New Roman" w:cs="Times New Roman"/>
+          <w:color w:val="000000"/>
+        </w:rPr>
+        <w:t xml:space="preserve"> Finally, we found that freezing tolerances were more negative in 2023 than in 2022, despite advanced phenology and an overall warmer winter and spring in 2023.</w:t>
+      </w:r>
+    </w:p>
+    <w:p>
+      <w:r>
+        <w:rPr>
+          <w:noProof/>
+        </w:rPr>
+        <w:lastRenderedPageBreak/>
+        <w:drawing>
+          <wp:inline distT="0" distB="0" distL="0" distR="0" wp14:anchorId="5D66BC88" wp14:editId="3808EC6B">
+            <wp:extent cx="5943600" cy="4193540"/>
+            <wp:effectExtent l="0" t="0" r="0" b="0"/>
+            <wp:docPr id="951781974" name="Picture 3" descr="A screenshot of a graph&#10;&#10;Description automatically generated"/>
+            <wp:cNvGraphicFramePr>
+              <a:graphicFrameLocks xmlns:a="http://schemas.openxmlformats.org/drawingml/2006/main" noChangeAspect="1"/>
+            </wp:cNvGraphicFramePr>
+            <a:graphic xmlns:a="http://schemas.openxmlformats.org/drawingml/2006/main">
+              <a:graphicData uri="http://schemas.openxmlformats.org/drawingml/2006/picture">
+                <pic:pic xmlns:pic="http://schemas.openxmlformats.org/drawingml/2006/picture">
+                  <pic:nvPicPr>
+                    <pic:cNvPr id="951781974" name="Picture 3" descr="A screenshot of a graph&#10;&#10;Description automatically generated"/>
+                    <pic:cNvPicPr/>
+                  </pic:nvPicPr>
+                  <pic:blipFill>
+                    <a:blip r:embed="rId12" cstate="print">
+                      <a:extLst>
+                        <a:ext uri="{28A0092B-C50C-407E-A947-70E740481C1C}">
+                          <a14:useLocalDpi xmlns:a14="http://schemas.microsoft.com/office/drawing/2010/main" val="0"/>
+                        </a:ext>
+                      </a:extLst>
+                    </a:blip>
+                    <a:stretch>
+                      <a:fillRect/>
+                    </a:stretch>
+                  </pic:blipFill>
+                  <pic:spPr>
+                    <a:xfrm>
+                      <a:off x="0" y="0"/>
+                      <a:ext cx="5943600" cy="4193540"/>
+                    </a:xfrm>
+                    <a:prstGeom prst="rect">
+                      <a:avLst/>
+                    </a:prstGeom>
+                  </pic:spPr>
+                </pic:pic>
+              </a:graphicData>
+            </a:graphic>
+          </wp:inline>
+        </w:drawing>
+      </w:r>
+    </w:p>
+    <w:p>
+      <w:r>
+        <w:t>Figure X: Freezing tolerance (LT50) at each phenology stage for both sampling years and all species.</w:t>
       </w:r>
     </w:p>
     <w:p/>
+    <w:p>
+      <w:r>
+        <w:t>NEED TO ADD IN THERMAL SAFETY MARGIN</w:t>
+      </w:r>
+    </w:p>
     <w:sectPr>
       <w:pgSz w:w="12240" w:h="15840"/>
       <w:pgMar w:top="1440" w:right="1440" w:bottom="1440" w:left="1440" w:header="720" w:footer="720" w:gutter="0"/>
@@ -635,24 +898,43 @@
       </w:r>
     </w:p>
   </w:comment>
+  <w:comment w:id="3" w:author="Rehm, Evan - FS, WV" w:date="2024-08-26T14:27:00Z" w:initials="REFW">
+    <w:p>
+      <w:pPr>
+        <w:pStyle w:val="CommentText"/>
+      </w:pPr>
+      <w:r>
+        <w:rPr>
+          <w:rStyle w:val="CommentReference"/>
+        </w:rPr>
+        <w:annotationRef/>
+      </w:r>
+      <w:r>
+        <w:t>Might move this into discussion</w:t>
+      </w:r>
+    </w:p>
+  </w:comment>
 </w:comments>
 </file>
 
 <file path=word/commentsExtended.xml><?xml version="1.0" encoding="utf-8"?>
 <w15:commentsEx xmlns:wpc="http://schemas.microsoft.com/office/word/2010/wordprocessingCanvas" xmlns:cx="http://schemas.microsoft.com/office/drawing/2014/chartex" xmlns:cx1="http://schemas.microsoft.com/office/drawing/2015/9/8/chartex" xmlns:cx2="http://schemas.microsoft.com/office/drawing/2015/10/21/chartex" xmlns:cx3="http://schemas.microsoft.com/office/drawing/2016/5/9/chartex" xmlns:cx4="http://schemas.microsoft.com/office/drawing/2016/5/10/chartex" xmlns:cx5="http://schemas.microsoft.com/office/drawing/2016/5/11/chartex" xmlns:cx6="http://schemas.microsoft.com/office/drawing/2016/5/12/chartex" xmlns:cx7="http://schemas.microsoft.com/office/drawing/2016/5/13/chartex" xmlns:cx8="http://schemas.microsoft.com/office/drawing/2016/5/14/chartex" xmlns:mc="http://schemas.openxmlformats.org/markup-compatibility/2006" xmlns:aink="http://schemas.microsoft.com/office/drawing/2016/ink" xmlns:am3d="http://schemas.microsoft.com/office/drawing/2017/model3d" xmlns:o="urn:schemas-microsoft-com:office:office" xmlns:oel="http://schemas.microsoft.com/office/2019/extlst" xmlns:r="http://schemas.openxmlformats.org/officeDocument/2006/relationships" xmlns:m="http://schemas.openxmlformats.org/officeDocument/2006/math" xmlns:v="urn:schemas-microsoft-com:vml" xmlns:wp14="http://schemas.microsoft.com/office/word/2010/wordprocessingDrawing" xmlns:wp="http://schemas.openxmlformats.org/drawingml/2006/wordprocessingDrawing" xmlns:w10="urn:schemas-microsoft-com:office:word" xmlns:w="http://schemas.openxmlformats.org/wordprocessingml/2006/main" xmlns:w14="http://schemas.microsoft.com/office/word/2010/wordml" xmlns:w15="http://schemas.microsoft.com/office/word/2012/wordml" xmlns:w16cex="http://schemas.microsoft.com/office/word/2018/wordml/cex" xmlns:w16cid="http://schemas.microsoft.com/office/word/2016/wordml/cid" xmlns:w16="http://schemas.microsoft.com/office/word/2018/wordml" xmlns:w16du="http://schemas.microsoft.com/office/word/2023/wordml/word16du" xmlns:w16sdtdh="http://schemas.microsoft.com/office/word/2020/wordml/sdtdatahash" xmlns:w16se="http://schemas.microsoft.com/office/word/2015/wordml/symex" xmlns:wpg="http://schemas.microsoft.com/office/word/2010/wordprocessingGroup" xmlns:wpi="http://schemas.microsoft.com/office/word/2010/wordprocessingInk" xmlns:wne="http://schemas.microsoft.com/office/word/2006/wordml" xmlns:wps="http://schemas.microsoft.com/office/word/2010/wordprocessingShape" mc:Ignorable="w14 w15 w16se w16cid w16 w16cex w16sdtdh w16du wp14">
   <w15:commentEx w15:paraId="4C7B6B76" w15:done="0"/>
+  <w15:commentEx w15:paraId="27249EE4" w15:done="0"/>
 </w15:commentsEx>
 </file>
 
 <file path=word/commentsExtensible.xml><?xml version="1.0" encoding="utf-8"?>
 <w16cex:commentsExtensible xmlns:wpc="http://schemas.microsoft.com/office/word/2010/wordprocessingCanvas" xmlns:cx="http://schemas.microsoft.com/office/drawing/2014/chartex" xmlns:cx1="http://schemas.microsoft.com/office/drawing/2015/9/8/chartex" xmlns:cx2="http://schemas.microsoft.com/office/drawing/2015/10/21/chartex" xmlns:cx3="http://schemas.microsoft.com/office/drawing/2016/5/9/chartex" xmlns:cx4="http://schemas.microsoft.com/office/drawing/2016/5/10/chartex" xmlns:cx5="http://schemas.microsoft.com/office/drawing/2016/5/11/chartex" xmlns:cx6="http://schemas.microsoft.com/office/drawing/2016/5/12/chartex" xmlns:cx7="http://schemas.microsoft.com/office/drawing/2016/5/13/chartex" xmlns:cx8="http://schemas.microsoft.com/office/drawing/2016/5/14/chartex" xmlns:cr="http://schemas.microsoft.com/office/comments/2020/reactions" xmlns:mc="http://schemas.openxmlformats.org/markup-compatibility/2006" xmlns:aink="http://schemas.microsoft.com/office/drawing/2016/ink" xmlns:am3d="http://schemas.microsoft.com/office/drawing/2017/model3d" xmlns:o="urn:schemas-microsoft-com:office:office" xmlns:oel="http://schemas.microsoft.com/office/2019/extlst" xmlns:r="http://schemas.openxmlformats.org/officeDocument/2006/relationships" xmlns:m="http://schemas.openxmlformats.org/officeDocument/2006/math" xmlns:v="urn:schemas-microsoft-com:vml" xmlns:wp14="http://schemas.microsoft.com/office/word/2010/wordprocessingDrawing" xmlns:wp="http://schemas.openxmlformats.org/drawingml/2006/wordprocessingDrawing" xmlns:w10="urn:schemas-microsoft-com:office:word" xmlns:w="http://schemas.openxmlformats.org/wordprocessingml/2006/main" xmlns:w14="http://schemas.microsoft.com/office/word/2010/wordml" xmlns:w15="http://schemas.microsoft.com/office/word/2012/wordml" xmlns:w16cex="http://schemas.microsoft.com/office/word/2018/wordml/cex" xmlns:w16cid="http://schemas.microsoft.com/office/word/2016/wordml/cid" xmlns:w16="http://schemas.microsoft.com/office/word/2018/wordml" xmlns:w16du="http://schemas.microsoft.com/office/word/2023/wordml/word16du" xmlns:w16sdtdh="http://schemas.microsoft.com/office/word/2020/wordml/sdtdatahash" xmlns:w16se="http://schemas.microsoft.com/office/word/2015/wordml/symex" xmlns:wpg="http://schemas.microsoft.com/office/word/2010/wordprocessingGroup" xmlns:wpi="http://schemas.microsoft.com/office/word/2010/wordprocessingInk" xmlns:wne="http://schemas.microsoft.com/office/word/2006/wordml" xmlns:wps="http://schemas.microsoft.com/office/word/2010/wordprocessingShape" mc:Ignorable="w14 w15 w16se w16cid w16 w16cex w16sdtdh cr w16du wp14">
   <w16cex:commentExtensible w16cex:durableId="4D96B965" w16cex:dateUtc="2024-08-23T13:30:00Z"/>
+  <w16cex:commentExtensible w16cex:durableId="516FCFE6" w16cex:dateUtc="2024-08-26T18:27:00Z"/>
 </w16cex:commentsExtensible>
 </file>
 
 <file path=word/commentsIds.xml><?xml version="1.0" encoding="utf-8"?>
 <w16cid:commentsIds xmlns:wpc="http://schemas.microsoft.com/office/word/2010/wordprocessingCanvas" xmlns:cx="http://schemas.microsoft.com/office/drawing/2014/chartex" xmlns:cx1="http://schemas.microsoft.com/office/drawing/2015/9/8/chartex" xmlns:cx2="http://schemas.microsoft.com/office/drawing/2015/10/21/chartex" xmlns:cx3="http://schemas.microsoft.com/office/drawing/2016/5/9/chartex" xmlns:cx4="http://schemas.microsoft.com/office/drawing/2016/5/10/chartex" xmlns:cx5="http://schemas.microsoft.com/office/drawing/2016/5/11/chartex" xmlns:cx6="http://schemas.microsoft.com/office/drawing/2016/5/12/chartex" xmlns:cx7="http://schemas.microsoft.com/office/drawing/2016/5/13/chartex" xmlns:cx8="http://schemas.microsoft.com/office/drawing/2016/5/14/chartex" xmlns:mc="http://schemas.openxmlformats.org/markup-compatibility/2006" xmlns:aink="http://schemas.microsoft.com/office/drawing/2016/ink" xmlns:am3d="http://schemas.microsoft.com/office/drawing/2017/model3d" xmlns:o="urn:schemas-microsoft-com:office:office" xmlns:oel="http://schemas.microsoft.com/office/2019/extlst" xmlns:r="http://schemas.openxmlformats.org/officeDocument/2006/relationships" xmlns:m="http://schemas.openxmlformats.org/officeDocument/2006/math" xmlns:v="urn:schemas-microsoft-com:vml" xmlns:wp14="http://schemas.microsoft.com/office/word/2010/wordprocessingDrawing" xmlns:wp="http://schemas.openxmlformats.org/drawingml/2006/wordprocessingDrawing" xmlns:w10="urn:schemas-microsoft-com:office:word" xmlns:w="http://schemas.openxmlformats.org/wordprocessingml/2006/main" xmlns:w14="http://schemas.microsoft.com/office/word/2010/wordml" xmlns:w15="http://schemas.microsoft.com/office/word/2012/wordml" xmlns:w16cex="http://schemas.microsoft.com/office/word/2018/wordml/cex" xmlns:w16cid="http://schemas.microsoft.com/office/word/2016/wordml/cid" xmlns:w16="http://schemas.microsoft.com/office/word/2018/wordml" xmlns:w16du="http://schemas.microsoft.com/office/word/2023/wordml/word16du" xmlns:w16sdtdh="http://schemas.microsoft.com/office/word/2020/wordml/sdtdatahash" xmlns:w16se="http://schemas.microsoft.com/office/word/2015/wordml/symex" xmlns:wpg="http://schemas.microsoft.com/office/word/2010/wordprocessingGroup" xmlns:wpi="http://schemas.microsoft.com/office/word/2010/wordprocessingInk" xmlns:wne="http://schemas.microsoft.com/office/word/2006/wordml" xmlns:wps="http://schemas.microsoft.com/office/word/2010/wordprocessingShape" mc:Ignorable="w14 w15 w16se w16cid w16 w16cex w16sdtdh w16du wp14">
   <w16cid:commentId w16cid:paraId="4C7B6B76" w16cid:durableId="4D96B965"/>
+  <w16cid:commentId w16cid:paraId="27249EE4" w16cid:durableId="516FCFE6"/>
 </w16cid:commentsIds>
 </file>
 

</xml_diff>